<commit_message>
Update Weekly Report 20140126.
</commit_message>
<xml_diff>
--- a/DevDocs/WeeklyReports/Weekly Report 20140126.docx
+++ b/DevDocs/WeeklyReports/Weekly Report 20140126.docx
@@ -1,6 +1,6 @@
 
 <file path=word/document.xml><?xml version="1.0" encoding="utf-8"?>
-<w:document xmlns:wpc="http://schemas.microsoft.com/office/word/2010/wordprocessingCanvas" xmlns:mc="http://schemas.openxmlformats.org/markup-compatibility/2006" xmlns:o="urn:schemas-microsoft-com:office:office" xmlns:r="http://schemas.openxmlformats.org/officeDocument/2006/relationships" xmlns:m="http://schemas.openxmlformats.org/officeDocument/2006/math" xmlns:v="urn:schemas-microsoft-com:vml" xmlns:wp14="http://schemas.microsoft.com/office/word/2010/wordprocessingDrawing" xmlns:wp="http://schemas.openxmlformats.org/drawingml/2006/wordprocessingDrawing" xmlns:w10="urn:schemas-microsoft-com:office:word" xmlns:w="http://schemas.openxmlformats.org/wordprocessingml/2006/main" xmlns:w14="http://schemas.microsoft.com/office/word/2010/wordml" xmlns:wpg="http://schemas.microsoft.com/office/word/2010/wordprocessingGroup" xmlns:wpi="http://schemas.microsoft.com/office/word/2010/wordprocessingInk" xmlns:wne="http://schemas.microsoft.com/office/word/2006/wordml" xmlns:wps="http://schemas.microsoft.com/office/word/2010/wordprocessingShape" mc:Ignorable="w14 wp14">
+<w:document xmlns:ve="http://schemas.openxmlformats.org/markup-compatibility/2006" xmlns:o="urn:schemas-microsoft-com:office:office" xmlns:r="http://schemas.openxmlformats.org/officeDocument/2006/relationships" xmlns:m="http://schemas.openxmlformats.org/officeDocument/2006/math" xmlns:v="urn:schemas-microsoft-com:vml" xmlns:wp="http://schemas.openxmlformats.org/drawingml/2006/wordprocessingDrawing" xmlns:w10="urn:schemas-microsoft-com:office:word" xmlns:w="http://schemas.openxmlformats.org/wordprocessingml/2006/main" xmlns:wne="http://schemas.microsoft.com/office/word/2006/wordml">
   <w:body>
     <w:p>
       <w:pPr>
@@ -11,8 +11,6 @@
           <w:szCs w:val="28"/>
         </w:rPr>
       </w:pPr>
-      <w:bookmarkStart w:id="0" w:name="_GoBack"/>
-      <w:bookmarkEnd w:id="0"/>
       <w:r>
         <w:rPr>
           <w:sz w:val="28"/>
@@ -39,7 +37,21 @@
           <w:sz w:val="28"/>
           <w:szCs w:val="28"/>
         </w:rPr>
-        <w:t>Week Ending &lt;Date&gt;</w:t>
+        <w:t xml:space="preserve">Week Ending </w:t>
+      </w:r>
+      <w:r>
+        <w:rPr>
+          <w:sz w:val="28"/>
+          <w:szCs w:val="28"/>
+        </w:rPr>
+        <w:t>1/</w:t>
+      </w:r>
+      <w:r>
+        <w:rPr>
+          <w:sz w:val="28"/>
+          <w:szCs w:val="28"/>
+        </w:rPr>
+        <w:t>26</w:t>
       </w:r>
     </w:p>
     <w:p>
@@ -66,22 +78,29 @@
           <w:sz w:val="28"/>
           <w:szCs w:val="28"/>
         </w:rPr>
-        <w:t>&lt;Project Name&gt;</w:t>
+        <w:t>Greyhound Pets of America – Greater Orlando</w:t>
       </w:r>
     </w:p>
     <w:p>
       <w:pPr>
         <w:jc w:val="center"/>
+        <w:rPr>
+          <w:sz w:val="20"/>
+          <w:szCs w:val="20"/>
+        </w:rPr>
       </w:pPr>
       <w:r>
-        <w:t>&lt;</w:t>
+        <w:rPr>
+          <w:sz w:val="20"/>
+          <w:szCs w:val="20"/>
+        </w:rPr>
+        <w:t>Phillip Bess, Manuel Gutierrez, Patrick McAleavey, Jamie Smith, Jeff Woodard</w:t>
       </w:r>
-      <w:r>
-        <w:t>Team members</w:t>
-      </w:r>
-      <w:r>
-        <w:t>&gt;</w:t>
-      </w:r>
+    </w:p>
+    <w:p>
+      <w:pPr>
+        <w:jc w:val="center"/>
+      </w:pPr>
     </w:p>
     <w:p>
       <w:pPr>
@@ -107,7 +126,68 @@
         </w:numPr>
       </w:pPr>
       <w:r>
-        <w:t>e.g. – delivered first prototype (basic UI capability)</w:t>
+        <w:t xml:space="preserve">Conducted </w:t>
+      </w:r>
+      <w:r>
+        <w:t xml:space="preserve">customer </w:t>
+      </w:r>
+      <w:r>
+        <w:t>interview</w:t>
+      </w:r>
+    </w:p>
+    <w:p>
+      <w:pPr>
+        <w:numPr>
+          <w:ilvl w:val="0"/>
+          <w:numId w:val="3"/>
+        </w:numPr>
+      </w:pPr>
+      <w:r>
+        <w:t>Setup GitHub Repository</w:t>
+      </w:r>
+    </w:p>
+    <w:p>
+      <w:pPr>
+        <w:numPr>
+          <w:ilvl w:val="0"/>
+          <w:numId w:val="3"/>
+        </w:numPr>
+      </w:pPr>
+      <w:r>
+        <w:t>First draft of requirements document</w:t>
+      </w:r>
+    </w:p>
+    <w:p>
+      <w:pPr>
+        <w:numPr>
+          <w:ilvl w:val="0"/>
+          <w:numId w:val="3"/>
+        </w:numPr>
+      </w:pPr>
+      <w:r>
+        <w:t>First draft of project plan</w:t>
+      </w:r>
+    </w:p>
+    <w:p>
+      <w:pPr>
+        <w:numPr>
+          <w:ilvl w:val="0"/>
+          <w:numId w:val="3"/>
+        </w:numPr>
+      </w:pPr>
+      <w:r>
+        <w:t>Implemented basic declarative form based security</w:t>
+      </w:r>
+    </w:p>
+    <w:p>
+      <w:pPr>
+        <w:numPr>
+          <w:ilvl w:val="0"/>
+          <w:numId w:val="3"/>
+        </w:numPr>
+      </w:pPr>
+      <w:r>
+        <w:t>Learned to use git</w:t>
       </w:r>
     </w:p>
     <w:p>
@@ -129,7 +209,13 @@
         </w:numPr>
       </w:pPr>
       <w:r>
-        <w:t>e.g. – met with mentor and resolved networking issue</w:t>
+        <w:t xml:space="preserve">Conducted </w:t>
+      </w:r>
+      <w:r>
+        <w:t xml:space="preserve">customer </w:t>
+      </w:r>
+      <w:r>
+        <w:t>interview</w:t>
       </w:r>
     </w:p>
     <w:p>
@@ -151,10 +237,7 @@
         </w:numPr>
       </w:pPr>
       <w:r>
-        <w:t xml:space="preserve">e.g. </w:t>
-      </w:r>
-      <w:r>
-        <w:t>– mentor was out of town last week so we couldn’t hold our design review</w:t>
+        <w:t>Each team member needs to have development environment setup and ready for use.</w:t>
       </w:r>
     </w:p>
     <w:p>
@@ -179,47 +262,7 @@
         </w:numPr>
       </w:pPr>
       <w:r>
-        <w:t xml:space="preserve">Plan – </w:t>
-      </w:r>
-      <w:r>
-        <w:t xml:space="preserve">complete </w:t>
-      </w:r>
-      <w:proofErr w:type="spellStart"/>
-      <w:r>
-        <w:t>abc</w:t>
-      </w:r>
-      <w:proofErr w:type="spellEnd"/>
-    </w:p>
-    <w:p>
-      <w:pPr>
-        <w:numPr>
-          <w:ilvl w:val="1"/>
-          <w:numId w:val="3"/>
-        </w:numPr>
-      </w:pPr>
-      <w:proofErr w:type="spellStart"/>
-      <w:r>
-        <w:t>Owner:XXX</w:t>
-      </w:r>
-      <w:proofErr w:type="spellEnd"/>
-    </w:p>
-    <w:p>
-      <w:pPr>
-        <w:numPr>
-          <w:ilvl w:val="1"/>
-          <w:numId w:val="3"/>
-        </w:numPr>
-      </w:pPr>
-      <w:r>
-        <w:t xml:space="preserve">(status – e.g. completed coding but didn’t finish testing </w:t>
-      </w:r>
-      <w:proofErr w:type="spellStart"/>
-      <w:r>
-        <w:t>abc</w:t>
-      </w:r>
-      <w:proofErr w:type="spellEnd"/>
-      <w:r>
-        <w:t>)</w:t>
+        <w:t xml:space="preserve">Completed - Conduct customer interview </w:t>
       </w:r>
     </w:p>
     <w:p>
@@ -230,42 +273,7 @@
         </w:numPr>
       </w:pPr>
       <w:r>
-        <w:t xml:space="preserve">Plan – complete </w:t>
-      </w:r>
-      <w:proofErr w:type="spellStart"/>
-      <w:r>
-        <w:t>bcd</w:t>
-      </w:r>
-      <w:proofErr w:type="spellEnd"/>
-    </w:p>
-    <w:p>
-      <w:pPr>
-        <w:numPr>
-          <w:ilvl w:val="1"/>
-          <w:numId w:val="3"/>
-        </w:numPr>
-      </w:pPr>
-      <w:r>
-        <w:t>Owner: XXX</w:t>
-      </w:r>
-    </w:p>
-    <w:p>
-      <w:pPr>
-        <w:numPr>
-          <w:ilvl w:val="1"/>
-          <w:numId w:val="3"/>
-        </w:numPr>
-      </w:pPr>
-      <w:r>
-        <w:t xml:space="preserve">(status – e.g. completed </w:t>
-      </w:r>
-      <w:proofErr w:type="spellStart"/>
-      <w:r>
-        <w:t>bcd</w:t>
-      </w:r>
-      <w:proofErr w:type="spellEnd"/>
-      <w:r>
-        <w:t xml:space="preserve"> and held a review)</w:t>
+        <w:t>Completed - Determine which source control service will be used (e.g SourceForge)</w:t>
       </w:r>
     </w:p>
     <w:p>
@@ -276,7 +284,18 @@
         </w:numPr>
       </w:pPr>
       <w:r>
-        <w:t xml:space="preserve">Etc. </w:t>
+        <w:t>Completed - Check Eclipse project into source control.</w:t>
+      </w:r>
+    </w:p>
+    <w:p>
+      <w:pPr>
+        <w:numPr>
+          <w:ilvl w:val="0"/>
+          <w:numId w:val="3"/>
+        </w:numPr>
+      </w:pPr>
+      <w:r>
+        <w:t>In progress - Develop system architecture</w:t>
       </w:r>
     </w:p>
     <w:p>
@@ -313,32 +332,7 @@
         </w:numPr>
       </w:pPr>
       <w:r>
-        <w:t xml:space="preserve">Complete </w:t>
-      </w:r>
-      <w:proofErr w:type="spellStart"/>
-      <w:r>
-        <w:t>abc</w:t>
-      </w:r>
-      <w:proofErr w:type="spellEnd"/>
-      <w:r>
-        <w:t xml:space="preserve"> (testing and review)</w:t>
-      </w:r>
-      <w:r>
-        <w:t xml:space="preserve"> </w:t>
-      </w:r>
-    </w:p>
-    <w:p>
-      <w:pPr>
-        <w:numPr>
-          <w:ilvl w:val="1"/>
-          <w:numId w:val="3"/>
-        </w:numPr>
-      </w:pPr>
-      <w:r>
-        <w:t xml:space="preserve">Owner:  </w:t>
-      </w:r>
-      <w:r>
-        <w:t>XXX</w:t>
+        <w:t>Further develop high system architecture</w:t>
       </w:r>
     </w:p>
     <w:p>
@@ -349,26 +343,10 @@
         </w:numPr>
       </w:pPr>
       <w:r>
-        <w:t xml:space="preserve">Complete </w:t>
-      </w:r>
-      <w:proofErr w:type="spellStart"/>
-      <w:r>
-        <w:t>cde</w:t>
-      </w:r>
-      <w:proofErr w:type="spellEnd"/>
-    </w:p>
-    <w:p>
-      <w:pPr>
-        <w:numPr>
-          <w:ilvl w:val="1"/>
-          <w:numId w:val="3"/>
-        </w:numPr>
-      </w:pPr>
-      <w:r>
-        <w:t xml:space="preserve">Owner:  </w:t>
+        <w:t>Start to develop product backlog and a</w:t>
       </w:r>
       <w:r>
-        <w:t>YYY</w:t>
+        <w:t>ssign development tasks</w:t>
       </w:r>
     </w:p>
     <w:p>
@@ -379,7 +357,21 @@
         </w:numPr>
       </w:pPr>
       <w:r>
-        <w:t xml:space="preserve">Etc. </w:t>
+        <w:t>Get started with development tasks</w:t>
+      </w:r>
+    </w:p>
+    <w:p>
+      <w:pPr>
+        <w:numPr>
+          <w:ilvl w:val="0"/>
+          <w:numId w:val="3"/>
+        </w:numPr>
+      </w:pPr>
+      <w:r>
+        <w:t>Establish how project pl</w:t>
+      </w:r>
+      <w:r>
+        <w:t>an will be managed (and by who)</w:t>
       </w:r>
     </w:p>
     <w:p>
@@ -400,7 +392,7 @@
           <w:left w:w="0" w:type="dxa"/>
           <w:right w:w="0" w:type="dxa"/>
         </w:tblCellMar>
-        <w:tblLook w:val="0000" w:firstRow="0" w:lastRow="0" w:firstColumn="0" w:lastColumn="0" w:noHBand="0" w:noVBand="0"/>
+        <w:tblLook w:val="0000"/>
       </w:tblPr>
       <w:tblGrid>
         <w:gridCol w:w="649"/>
@@ -658,9 +650,6 @@
               <w:ind w:left="78"/>
               <w:jc w:val="center"/>
             </w:pPr>
-            <w:r>
-              <w:t>R001</w:t>
-            </w:r>
           </w:p>
         </w:tc>
         <w:tc>
@@ -678,9 +667,6 @@
               <w:ind w:left="78"/>
               <w:jc w:val="center"/>
             </w:pPr>
-            <w:r>
-              <w:t>Resolved</w:t>
-            </w:r>
           </w:p>
         </w:tc>
         <w:tc>
@@ -699,12 +685,6 @@
               <w:ind w:left="78"/>
               <w:jc w:val="center"/>
             </w:pPr>
-            <w:r>
-              <w:t xml:space="preserve">e.g., </w:t>
-            </w:r>
-            <w:r>
-              <w:t>Are unable to receive updated data set</w:t>
-            </w:r>
           </w:p>
         </w:tc>
         <w:tc>
@@ -722,9 +702,6 @@
               <w:ind w:left="109"/>
               <w:jc w:val="center"/>
             </w:pPr>
-            <w:r>
-              <w:t>Team</w:t>
-            </w:r>
           </w:p>
         </w:tc>
         <w:tc>
@@ -742,9 +719,6 @@
               <w:ind w:left="109"/>
               <w:jc w:val="center"/>
             </w:pPr>
-            <w:r>
-              <w:t>20% / High</w:t>
-            </w:r>
           </w:p>
         </w:tc>
         <w:tc>
@@ -763,9 +737,6 @@
               <w:ind w:left="109"/>
               <w:jc w:val="center"/>
             </w:pPr>
-            <w:r>
-              <w:t>Might cause a bottleneck in overall project</w:t>
-            </w:r>
           </w:p>
         </w:tc>
         <w:tc>
@@ -782,17 +753,6 @@
             <w:pPr>
               <w:jc w:val="center"/>
             </w:pPr>
-            <w:r>
-              <w:t xml:space="preserve">Need decision in </w:t>
-            </w:r>
-          </w:p>
-          <w:p>
-            <w:pPr>
-              <w:jc w:val="center"/>
-            </w:pPr>
-            <w:r>
-              <w:t>2 weeks</w:t>
-            </w:r>
           </w:p>
         </w:tc>
         <w:tc>
@@ -810,9 +770,6 @@
             <w:pPr>
               <w:jc w:val="center"/>
             </w:pPr>
-            <w:r>
-              <w:t>In case of impending bottleneck, will     contact sponsor ahead of time and inform them of the situation</w:t>
-            </w:r>
           </w:p>
         </w:tc>
       </w:tr>
@@ -1126,6 +1083,8 @@
           <w:szCs w:val="28"/>
         </w:rPr>
       </w:pPr>
+      <w:bookmarkStart w:id="0" w:name="_GoBack"/>
+      <w:bookmarkEnd w:id="0"/>
       <w:r>
         <w:rPr>
           <w:rFonts w:cs="Arial"/>
@@ -1153,11 +1112,11 @@
           <w:left w:w="0" w:type="dxa"/>
           <w:right w:w="0" w:type="dxa"/>
         </w:tblCellMar>
-        <w:tblLook w:val="0000" w:firstRow="0" w:lastRow="0" w:firstColumn="0" w:lastColumn="0" w:noHBand="0" w:noVBand="0"/>
+        <w:tblLook w:val="0000"/>
       </w:tblPr>
       <w:tblGrid>
-        <w:gridCol w:w="650"/>
-        <w:gridCol w:w="1056"/>
+        <w:gridCol w:w="651"/>
+        <w:gridCol w:w="1055"/>
         <w:gridCol w:w="2410"/>
         <w:gridCol w:w="805"/>
         <w:gridCol w:w="1195"/>
@@ -1380,9 +1339,6 @@
             <w:pPr>
               <w:ind w:left="78"/>
             </w:pPr>
-            <w:r>
-              <w:t>I001</w:t>
-            </w:r>
           </w:p>
         </w:tc>
         <w:tc>
@@ -1400,9 +1356,6 @@
               <w:ind w:left="78"/>
               <w:jc w:val="center"/>
             </w:pPr>
-            <w:r>
-              <w:t>Resolved</w:t>
-            </w:r>
           </w:p>
         </w:tc>
         <w:tc>
@@ -1421,9 +1374,6 @@
               <w:ind w:left="78"/>
               <w:jc w:val="center"/>
             </w:pPr>
-            <w:r>
-              <w:t>e.g., Standardize our code and comments</w:t>
-            </w:r>
           </w:p>
         </w:tc>
         <w:tc>
@@ -1441,9 +1391,6 @@
               <w:ind w:left="109"/>
               <w:jc w:val="center"/>
             </w:pPr>
-            <w:r>
-              <w:t>Team</w:t>
-            </w:r>
           </w:p>
         </w:tc>
         <w:tc>
@@ -1461,9 +1408,6 @@
               <w:ind w:left="109"/>
               <w:jc w:val="center"/>
             </w:pPr>
-            <w:r>
-              <w:t>1/31/2014</w:t>
-            </w:r>
           </w:p>
         </w:tc>
         <w:tc>
@@ -1482,9 +1426,6 @@
               <w:ind w:left="109"/>
               <w:jc w:val="center"/>
             </w:pPr>
-            <w:r>
-              <w:t>Issue will compound and will take longer to fix if left unchecked</w:t>
-            </w:r>
           </w:p>
         </w:tc>
         <w:tc>
@@ -1502,9 +1443,6 @@
             <w:pPr>
               <w:jc w:val="center"/>
             </w:pPr>
-            <w:r>
-              <w:t>Get code and comments fixed on 1/29/2014 as a team</w:t>
-            </w:r>
           </w:p>
         </w:tc>
       </w:tr>
@@ -1790,7 +1728,7 @@
       <w:tblPr>
         <w:tblStyle w:val="TableGrid"/>
         <w:tblW w:w="0" w:type="auto"/>
-        <w:tblLook w:val="04A0" w:firstRow="1" w:lastRow="0" w:firstColumn="1" w:lastColumn="0" w:noHBand="0" w:noVBand="1"/>
+        <w:tblLook w:val="04A0"/>
       </w:tblPr>
       <w:tblGrid>
         <w:gridCol w:w="2158"/>
@@ -3785,7 +3723,7 @@
 </file>
 
 <file path=word/numbering.xml><?xml version="1.0" encoding="utf-8"?>
-<w:numbering xmlns:wpc="http://schemas.microsoft.com/office/word/2010/wordprocessingCanvas" xmlns:mc="http://schemas.openxmlformats.org/markup-compatibility/2006" xmlns:o="urn:schemas-microsoft-com:office:office" xmlns:r="http://schemas.openxmlformats.org/officeDocument/2006/relationships" xmlns:m="http://schemas.openxmlformats.org/officeDocument/2006/math" xmlns:v="urn:schemas-microsoft-com:vml" xmlns:wp14="http://schemas.microsoft.com/office/word/2010/wordprocessingDrawing" xmlns:wp="http://schemas.openxmlformats.org/drawingml/2006/wordprocessingDrawing" xmlns:w10="urn:schemas-microsoft-com:office:word" xmlns:w="http://schemas.openxmlformats.org/wordprocessingml/2006/main" xmlns:w14="http://schemas.microsoft.com/office/word/2010/wordml" xmlns:wpg="http://schemas.microsoft.com/office/word/2010/wordprocessingGroup" xmlns:wpi="http://schemas.microsoft.com/office/word/2010/wordprocessingInk" xmlns:wne="http://schemas.microsoft.com/office/word/2006/wordml" xmlns:wps="http://schemas.microsoft.com/office/word/2010/wordprocessingShape" mc:Ignorable="w14 wp14">
+<w:numbering xmlns:ve="http://schemas.openxmlformats.org/markup-compatibility/2006" xmlns:o="urn:schemas-microsoft-com:office:office" xmlns:r="http://schemas.openxmlformats.org/officeDocument/2006/relationships" xmlns:m="http://schemas.openxmlformats.org/officeDocument/2006/math" xmlns:v="urn:schemas-microsoft-com:vml" xmlns:wp="http://schemas.openxmlformats.org/drawingml/2006/wordprocessingDrawing" xmlns:w10="urn:schemas-microsoft-com:office:word" xmlns:w="http://schemas.openxmlformats.org/wordprocessingml/2006/main" xmlns:wne="http://schemas.microsoft.com/office/word/2006/wordml">
   <w:abstractNum w:abstractNumId="0">
     <w:nsid w:val="09DB3D19"/>
     <w:multiLevelType w:val="hybridMultilevel"/>
@@ -3933,7 +3871,7 @@
         <w:rFonts w:ascii="Courier New" w:hAnsi="Courier New" w:cs="Courier New" w:hint="default"/>
       </w:rPr>
     </w:lvl>
-    <w:lvl w:ilvl="2" w:tplc="04090005" w:tentative="1">
+    <w:lvl w:ilvl="2" w:tplc="04090005">
       <w:start w:val="1"/>
       <w:numFmt w:val="bullet"/>
       <w:lvlText w:val=""/>
@@ -4683,7 +4621,7 @@
 </file>
 
 <file path=word/styles.xml><?xml version="1.0" encoding="utf-8"?>
-<w:styles xmlns:mc="http://schemas.openxmlformats.org/markup-compatibility/2006" xmlns:r="http://schemas.openxmlformats.org/officeDocument/2006/relationships" xmlns:w="http://schemas.openxmlformats.org/wordprocessingml/2006/main" xmlns:w14="http://schemas.microsoft.com/office/word/2010/wordml" mc:Ignorable="w14">
+<w:styles xmlns:r="http://schemas.openxmlformats.org/officeDocument/2006/relationships" xmlns:w="http://schemas.openxmlformats.org/wordprocessingml/2006/main">
   <w:docDefaults>
     <w:rPrDefault>
       <w:rPr>
@@ -4889,306 +4827,7 @@
     <w:uiPriority w:val="99"/>
     <w:semiHidden/>
     <w:unhideWhenUsed/>
-    <w:tblPr>
-      <w:tblInd w:w="0" w:type="dxa"/>
-      <w:tblCellMar>
-        <w:top w:w="0" w:type="dxa"/>
-        <w:left w:w="108" w:type="dxa"/>
-        <w:bottom w:w="0" w:type="dxa"/>
-        <w:right w:w="108" w:type="dxa"/>
-      </w:tblCellMar>
-    </w:tblPr>
-  </w:style>
-  <w:style w:type="numbering" w:default="1" w:styleId="NoList">
-    <w:name w:val="No List"/>
-    <w:uiPriority w:val="99"/>
-    <w:semiHidden/>
-    <w:unhideWhenUsed/>
-  </w:style>
-  <w:style w:type="paragraph" w:styleId="Title">
-    <w:name w:val="Title"/>
-    <w:basedOn w:val="Normal"/>
     <w:qFormat/>
-    <w:rsid w:val="00497A86"/>
-    <w:pPr>
-      <w:spacing w:before="240" w:after="60"/>
-      <w:jc w:val="center"/>
-      <w:outlineLvl w:val="0"/>
-    </w:pPr>
-    <w:rPr>
-      <w:rFonts w:cs="Arial"/>
-      <w:b/>
-      <w:bCs/>
-      <w:kern w:val="28"/>
-      <w:sz w:val="32"/>
-      <w:szCs w:val="32"/>
-    </w:rPr>
-  </w:style>
-  <w:style w:type="paragraph" w:styleId="BalloonText">
-    <w:name w:val="Balloon Text"/>
-    <w:basedOn w:val="Normal"/>
-    <w:link w:val="BalloonTextChar"/>
-    <w:rsid w:val="00067EC0"/>
-    <w:rPr>
-      <w:rFonts w:ascii="Tahoma" w:hAnsi="Tahoma" w:cs="Tahoma"/>
-      <w:sz w:val="16"/>
-      <w:szCs w:val="16"/>
-    </w:rPr>
-  </w:style>
-  <w:style w:type="character" w:customStyle="1" w:styleId="BalloonTextChar">
-    <w:name w:val="Balloon Text Char"/>
-    <w:basedOn w:val="DefaultParagraphFont"/>
-    <w:link w:val="BalloonText"/>
-    <w:rsid w:val="00067EC0"/>
-    <w:rPr>
-      <w:rFonts w:ascii="Tahoma" w:hAnsi="Tahoma" w:cs="Tahoma"/>
-      <w:sz w:val="16"/>
-      <w:szCs w:val="16"/>
-    </w:rPr>
-  </w:style>
-  <w:style w:type="paragraph" w:styleId="ListParagraph">
-    <w:name w:val="List Paragraph"/>
-    <w:basedOn w:val="Normal"/>
-    <w:uiPriority w:val="34"/>
-    <w:qFormat/>
-    <w:rsid w:val="007407A2"/>
-    <w:pPr>
-      <w:ind w:left="720"/>
-      <w:contextualSpacing/>
-    </w:pPr>
-  </w:style>
-  <w:style w:type="table" w:styleId="TableGrid">
-    <w:name w:val="Table Grid"/>
-    <w:basedOn w:val="TableNormal"/>
-    <w:rsid w:val="00C05B7B"/>
-    <w:tblPr>
-      <w:tblInd w:w="0" w:type="dxa"/>
-      <w:tblBorders>
-        <w:top w:val="single" w:sz="4" w:space="0" w:color="auto"/>
-        <w:left w:val="single" w:sz="4" w:space="0" w:color="auto"/>
-        <w:bottom w:val="single" w:sz="4" w:space="0" w:color="auto"/>
-        <w:right w:val="single" w:sz="4" w:space="0" w:color="auto"/>
-        <w:insideH w:val="single" w:sz="4" w:space="0" w:color="auto"/>
-        <w:insideV w:val="single" w:sz="4" w:space="0" w:color="auto"/>
-      </w:tblBorders>
-      <w:tblCellMar>
-        <w:top w:w="0" w:type="dxa"/>
-        <w:left w:w="108" w:type="dxa"/>
-        <w:bottom w:w="0" w:type="dxa"/>
-        <w:right w:w="108" w:type="dxa"/>
-      </w:tblCellMar>
-    </w:tblPr>
-  </w:style>
-</w:styles>
-</file>
-
-<file path=word/stylesWithEffects.xml><?xml version="1.0" encoding="utf-8"?>
-<w:styles xmlns:wpc="http://schemas.microsoft.com/office/word/2010/wordprocessingCanvas" xmlns:mc="http://schemas.openxmlformats.org/markup-compatibility/2006" xmlns:o="urn:schemas-microsoft-com:office:office" xmlns:r="http://schemas.openxmlformats.org/officeDocument/2006/relationships" xmlns:m="http://schemas.openxmlformats.org/officeDocument/2006/math" xmlns:v="urn:schemas-microsoft-com:vml" xmlns:wp14="http://schemas.microsoft.com/office/word/2010/wordprocessingDrawing" xmlns:wp="http://schemas.openxmlformats.org/drawingml/2006/wordprocessingDrawing" xmlns:w10="urn:schemas-microsoft-com:office:word" xmlns:w="http://schemas.openxmlformats.org/wordprocessingml/2006/main" xmlns:w14="http://schemas.microsoft.com/office/word/2010/wordml" xmlns:wpg="http://schemas.microsoft.com/office/word/2010/wordprocessingGroup" xmlns:wpi="http://schemas.microsoft.com/office/word/2010/wordprocessingInk" xmlns:wne="http://schemas.microsoft.com/office/word/2006/wordml" xmlns:wps="http://schemas.microsoft.com/office/word/2010/wordprocessingShape" mc:Ignorable="w14 wp14">
-  <w:docDefaults>
-    <w:rPrDefault>
-      <w:rPr>
-        <w:rFonts w:ascii="Times New Roman" w:eastAsia="Times New Roman" w:hAnsi="Times New Roman" w:cs="Times New Roman"/>
-        <w:lang w:val="en-US" w:eastAsia="en-US" w:bidi="ar-SA"/>
-      </w:rPr>
-    </w:rPrDefault>
-    <w:pPrDefault/>
-  </w:docDefaults>
-  <w:latentStyles w:defLockedState="0" w:defUIPriority="0" w:defSemiHidden="1" w:defUnhideWhenUsed="1" w:defQFormat="0" w:count="267">
-    <w:lsdException w:name="Normal" w:semiHidden="0" w:unhideWhenUsed="0" w:qFormat="1"/>
-    <w:lsdException w:name="heading 1" w:semiHidden="0" w:unhideWhenUsed="0" w:qFormat="1"/>
-    <w:lsdException w:name="heading 2" w:semiHidden="0" w:unhideWhenUsed="0" w:qFormat="1"/>
-    <w:lsdException w:name="heading 3" w:qFormat="1"/>
-    <w:lsdException w:name="heading 4" w:qFormat="1"/>
-    <w:lsdException w:name="heading 5" w:qFormat="1"/>
-    <w:lsdException w:name="heading 6" w:qFormat="1"/>
-    <w:lsdException w:name="heading 7" w:qFormat="1"/>
-    <w:lsdException w:name="heading 8" w:qFormat="1"/>
-    <w:lsdException w:name="heading 9" w:qFormat="1"/>
-    <w:lsdException w:name="caption" w:qFormat="1"/>
-    <w:lsdException w:name="List Number" w:semiHidden="0" w:unhideWhenUsed="0"/>
-    <w:lsdException w:name="List 4" w:semiHidden="0" w:unhideWhenUsed="0"/>
-    <w:lsdException w:name="List 5" w:semiHidden="0" w:unhideWhenUsed="0"/>
-    <w:lsdException w:name="Title" w:semiHidden="0" w:unhideWhenUsed="0" w:qFormat="1"/>
-    <w:lsdException w:name="Subtitle" w:semiHidden="0" w:unhideWhenUsed="0" w:qFormat="1"/>
-    <w:lsdException w:name="Salutation" w:semiHidden="0" w:unhideWhenUsed="0"/>
-    <w:lsdException w:name="Date" w:semiHidden="0" w:unhideWhenUsed="0"/>
-    <w:lsdException w:name="Body Text First Indent" w:semiHidden="0" w:unhideWhenUsed="0"/>
-    <w:lsdException w:name="Strong" w:semiHidden="0" w:unhideWhenUsed="0" w:qFormat="1"/>
-    <w:lsdException w:name="Emphasis" w:semiHidden="0" w:unhideWhenUsed="0" w:qFormat="1"/>
-    <w:lsdException w:name="Table Grid" w:semiHidden="0" w:unhideWhenUsed="0"/>
-    <w:lsdException w:name="Placeholder Text" w:uiPriority="99" w:unhideWhenUsed="0"/>
-    <w:lsdException w:name="No Spacing" w:semiHidden="0" w:uiPriority="1" w:unhideWhenUsed="0" w:qFormat="1"/>
-    <w:lsdException w:name="Light Shading" w:semiHidden="0" w:uiPriority="60" w:unhideWhenUsed="0"/>
-    <w:lsdException w:name="Light List" w:semiHidden="0" w:uiPriority="61" w:unhideWhenUsed="0"/>
-    <w:lsdException w:name="Light Grid" w:semiHidden="0" w:uiPriority="62" w:unhideWhenUsed="0"/>
-    <w:lsdException w:name="Medium Shading 1" w:semiHidden="0" w:uiPriority="63" w:unhideWhenUsed="0"/>
-    <w:lsdException w:name="Medium Shading 2" w:semiHidden="0" w:uiPriority="64" w:unhideWhenUsed="0"/>
-    <w:lsdException w:name="Medium List 1" w:semiHidden="0" w:uiPriority="65" w:unhideWhenUsed="0"/>
-    <w:lsdException w:name="Medium List 2" w:semiHidden="0" w:uiPriority="66" w:unhideWhenUsed="0"/>
-    <w:lsdException w:name="Medium Grid 1" w:semiHidden="0" w:uiPriority="67" w:unhideWhenUsed="0"/>
-    <w:lsdException w:name="Medium Grid 2" w:semiHidden="0" w:uiPriority="68" w:unhideWhenUsed="0"/>
-    <w:lsdException w:name="Medium Grid 3" w:semiHidden="0" w:uiPriority="69" w:unhideWhenUsed="0"/>
-    <w:lsdException w:name="Dark List" w:semiHidden="0" w:uiPriority="70" w:unhideWhenUsed="0"/>
-    <w:lsdException w:name="Colorful Shading" w:semiHidden="0" w:uiPriority="71" w:unhideWhenUsed="0"/>
-    <w:lsdException w:name="Colorful List" w:semiHidden="0" w:uiPriority="72" w:unhideWhenUsed="0"/>
-    <w:lsdException w:name="Colorful Grid" w:semiHidden="0" w:uiPriority="73" w:unhideWhenUsed="0"/>
-    <w:lsdException w:name="Light Shading Accent 1" w:semiHidden="0" w:uiPriority="60" w:unhideWhenUsed="0"/>
-    <w:lsdException w:name="Light List Accent 1" w:semiHidden="0" w:uiPriority="61" w:unhideWhenUsed="0"/>
-    <w:lsdException w:name="Light Grid Accent 1" w:semiHidden="0" w:uiPriority="62" w:unhideWhenUsed="0"/>
-    <w:lsdException w:name="Medium Shading 1 Accent 1" w:semiHidden="0" w:uiPriority="63" w:unhideWhenUsed="0"/>
-    <w:lsdException w:name="Medium Shading 2 Accent 1" w:semiHidden="0" w:uiPriority="64" w:unhideWhenUsed="0"/>
-    <w:lsdException w:name="Medium List 1 Accent 1" w:semiHidden="0" w:uiPriority="65" w:unhideWhenUsed="0"/>
-    <w:lsdException w:name="Revision" w:uiPriority="99" w:unhideWhenUsed="0"/>
-    <w:lsdException w:name="List Paragraph" w:semiHidden="0" w:uiPriority="34" w:unhideWhenUsed="0" w:qFormat="1"/>
-    <w:lsdException w:name="Quote" w:semiHidden="0" w:uiPriority="29" w:unhideWhenUsed="0" w:qFormat="1"/>
-    <w:lsdException w:name="Intense Quote" w:semiHidden="0" w:uiPriority="30" w:unhideWhenUsed="0" w:qFormat="1"/>
-    <w:lsdException w:name="Medium List 2 Accent 1" w:semiHidden="0" w:uiPriority="66" w:unhideWhenUsed="0"/>
-    <w:lsdException w:name="Medium Grid 1 Accent 1" w:semiHidden="0" w:uiPriority="67" w:unhideWhenUsed="0"/>
-    <w:lsdException w:name="Medium Grid 2 Accent 1" w:semiHidden="0" w:uiPriority="68" w:unhideWhenUsed="0"/>
-    <w:lsdException w:name="Medium Grid 3 Accent 1" w:semiHidden="0" w:uiPriority="69" w:unhideWhenUsed="0"/>
-    <w:lsdException w:name="Dark List Accent 1" w:semiHidden="0" w:uiPriority="70" w:unhideWhenUsed="0"/>
-    <w:lsdException w:name="Colorful Shading Accent 1" w:semiHidden="0" w:uiPriority="71" w:unhideWhenUsed="0"/>
-    <w:lsdException w:name="Colorful List Accent 1" w:semiHidden="0" w:uiPriority="72" w:unhideWhenUsed="0"/>
-    <w:lsdException w:name="Colorful Grid Accent 1" w:semiHidden="0" w:uiPriority="73" w:unhideWhenUsed="0"/>
-    <w:lsdException w:name="Light Shading Accent 2" w:semiHidden="0" w:uiPriority="60" w:unhideWhenUsed="0"/>
-    <w:lsdException w:name="Light List Accent 2" w:semiHidden="0" w:uiPriority="61" w:unhideWhenUsed="0"/>
-    <w:lsdException w:name="Light Grid Accent 2" w:semiHidden="0" w:uiPriority="62" w:unhideWhenUsed="0"/>
-    <w:lsdException w:name="Medium Shading 1 Accent 2" w:semiHidden="0" w:uiPriority="63" w:unhideWhenUsed="0"/>
-    <w:lsdException w:name="Medium Shading 2 Accent 2" w:semiHidden="0" w:uiPriority="64" w:unhideWhenUsed="0"/>
-    <w:lsdException w:name="Medium List 1 Accent 2" w:semiHidden="0" w:uiPriority="65" w:unhideWhenUsed="0"/>
-    <w:lsdException w:name="Medium List 2 Accent 2" w:semiHidden="0" w:uiPriority="66" w:unhideWhenUsed="0"/>
-    <w:lsdException w:name="Medium Grid 1 Accent 2" w:semiHidden="0" w:uiPriority="67" w:unhideWhenUsed="0"/>
-    <w:lsdException w:name="Medium Grid 2 Accent 2" w:semiHidden="0" w:uiPriority="68" w:unhideWhenUsed="0"/>
-    <w:lsdException w:name="Medium Grid 3 Accent 2" w:semiHidden="0" w:uiPriority="69" w:unhideWhenUsed="0"/>
-    <w:lsdException w:name="Dark List Accent 2" w:semiHidden="0" w:uiPriority="70" w:unhideWhenUsed="0"/>
-    <w:lsdException w:name="Colorful Shading Accent 2" w:semiHidden="0" w:uiPriority="71" w:unhideWhenUsed="0"/>
-    <w:lsdException w:name="Colorful List Accent 2" w:semiHidden="0" w:uiPriority="72" w:unhideWhenUsed="0"/>
-    <w:lsdException w:name="Colorful Grid Accent 2" w:semiHidden="0" w:uiPriority="73" w:unhideWhenUsed="0"/>
-    <w:lsdException w:name="Light Shading Accent 3" w:semiHidden="0" w:uiPriority="60" w:unhideWhenUsed="0"/>
-    <w:lsdException w:name="Light List Accent 3" w:semiHidden="0" w:uiPriority="61" w:unhideWhenUsed="0"/>
-    <w:lsdException w:name="Light Grid Accent 3" w:semiHidden="0" w:uiPriority="62" w:unhideWhenUsed="0"/>
-    <w:lsdException w:name="Medium Shading 1 Accent 3" w:semiHidden="0" w:uiPriority="63" w:unhideWhenUsed="0"/>
-    <w:lsdException w:name="Medium Shading 2 Accent 3" w:semiHidden="0" w:uiPriority="64" w:unhideWhenUsed="0"/>
-    <w:lsdException w:name="Medium List 1 Accent 3" w:semiHidden="0" w:uiPriority="65" w:unhideWhenUsed="0"/>
-    <w:lsdException w:name="Medium List 2 Accent 3" w:semiHidden="0" w:uiPriority="66" w:unhideWhenUsed="0"/>
-    <w:lsdException w:name="Medium Grid 1 Accent 3" w:semiHidden="0" w:uiPriority="67" w:unhideWhenUsed="0"/>
-    <w:lsdException w:name="Medium Grid 2 Accent 3" w:semiHidden="0" w:uiPriority="68" w:unhideWhenUsed="0"/>
-    <w:lsdException w:name="Medium Grid 3 Accent 3" w:semiHidden="0" w:uiPriority="69" w:unhideWhenUsed="0"/>
-    <w:lsdException w:name="Dark List Accent 3" w:semiHidden="0" w:uiPriority="70" w:unhideWhenUsed="0"/>
-    <w:lsdException w:name="Colorful Shading Accent 3" w:semiHidden="0" w:uiPriority="71" w:unhideWhenUsed="0"/>
-    <w:lsdException w:name="Colorful List Accent 3" w:semiHidden="0" w:uiPriority="72" w:unhideWhenUsed="0"/>
-    <w:lsdException w:name="Colorful Grid Accent 3" w:semiHidden="0" w:uiPriority="73" w:unhideWhenUsed="0"/>
-    <w:lsdException w:name="Light Shading Accent 4" w:semiHidden="0" w:uiPriority="60" w:unhideWhenUsed="0"/>
-    <w:lsdException w:name="Light List Accent 4" w:semiHidden="0" w:uiPriority="61" w:unhideWhenUsed="0"/>
-    <w:lsdException w:name="Light Grid Accent 4" w:semiHidden="0" w:uiPriority="62" w:unhideWhenUsed="0"/>
-    <w:lsdException w:name="Medium Shading 1 Accent 4" w:semiHidden="0" w:uiPriority="63" w:unhideWhenUsed="0"/>
-    <w:lsdException w:name="Medium Shading 2 Accent 4" w:semiHidden="0" w:uiPriority="64" w:unhideWhenUsed="0"/>
-    <w:lsdException w:name="Medium List 1 Accent 4" w:semiHidden="0" w:uiPriority="65" w:unhideWhenUsed="0"/>
-    <w:lsdException w:name="Medium List 2 Accent 4" w:semiHidden="0" w:uiPriority="66" w:unhideWhenUsed="0"/>
-    <w:lsdException w:name="Medium Grid 1 Accent 4" w:semiHidden="0" w:uiPriority="67" w:unhideWhenUsed="0"/>
-    <w:lsdException w:name="Medium Grid 2 Accent 4" w:semiHidden="0" w:uiPriority="68" w:unhideWhenUsed="0"/>
-    <w:lsdException w:name="Medium Grid 3 Accent 4" w:semiHidden="0" w:uiPriority="69" w:unhideWhenUsed="0"/>
-    <w:lsdException w:name="Dark List Accent 4" w:semiHidden="0" w:uiPriority="70" w:unhideWhenUsed="0"/>
-    <w:lsdException w:name="Colorful Shading Accent 4" w:semiHidden="0" w:uiPriority="71" w:unhideWhenUsed="0"/>
-    <w:lsdException w:name="Colorful List Accent 4" w:semiHidden="0" w:uiPriority="72" w:unhideWhenUsed="0"/>
-    <w:lsdException w:name="Colorful Grid Accent 4" w:semiHidden="0" w:uiPriority="73" w:unhideWhenUsed="0"/>
-    <w:lsdException w:name="Light Shading Accent 5" w:semiHidden="0" w:uiPriority="60" w:unhideWhenUsed="0"/>
-    <w:lsdException w:name="Light List Accent 5" w:semiHidden="0" w:uiPriority="61" w:unhideWhenUsed="0"/>
-    <w:lsdException w:name="Light Grid Accent 5" w:semiHidden="0" w:uiPriority="62" w:unhideWhenUsed="0"/>
-    <w:lsdException w:name="Medium Shading 1 Accent 5" w:semiHidden="0" w:uiPriority="63" w:unhideWhenUsed="0"/>
-    <w:lsdException w:name="Medium Shading 2 Accent 5" w:semiHidden="0" w:uiPriority="64" w:unhideWhenUsed="0"/>
-    <w:lsdException w:name="Medium List 1 Accent 5" w:semiHidden="0" w:uiPriority="65" w:unhideWhenUsed="0"/>
-    <w:lsdException w:name="Medium List 2 Accent 5" w:semiHidden="0" w:uiPriority="66" w:unhideWhenUsed="0"/>
-    <w:lsdException w:name="Medium Grid 1 Accent 5" w:semiHidden="0" w:uiPriority="67" w:unhideWhenUsed="0"/>
-    <w:lsdException w:name="Medium Grid 2 Accent 5" w:semiHidden="0" w:uiPriority="68" w:unhideWhenUsed="0"/>
-    <w:lsdException w:name="Medium Grid 3 Accent 5" w:semiHidden="0" w:uiPriority="69" w:unhideWhenUsed="0"/>
-    <w:lsdException w:name="Dark List Accent 5" w:semiHidden="0" w:uiPriority="70" w:unhideWhenUsed="0"/>
-    <w:lsdException w:name="Colorful Shading Accent 5" w:semiHidden="0" w:uiPriority="71" w:unhideWhenUsed="0"/>
-    <w:lsdException w:name="Colorful List Accent 5" w:semiHidden="0" w:uiPriority="72" w:unhideWhenUsed="0"/>
-    <w:lsdException w:name="Colorful Grid Accent 5" w:semiHidden="0" w:uiPriority="73" w:unhideWhenUsed="0"/>
-    <w:lsdException w:name="Light Shading Accent 6" w:semiHidden="0" w:uiPriority="60" w:unhideWhenUsed="0"/>
-    <w:lsdException w:name="Light List Accent 6" w:semiHidden="0" w:uiPriority="61" w:unhideWhenUsed="0"/>
-    <w:lsdException w:name="Light Grid Accent 6" w:semiHidden="0" w:uiPriority="62" w:unhideWhenUsed="0"/>
-    <w:lsdException w:name="Medium Shading 1 Accent 6" w:semiHidden="0" w:uiPriority="63" w:unhideWhenUsed="0"/>
-    <w:lsdException w:name="Medium Shading 2 Accent 6" w:semiHidden="0" w:uiPriority="64" w:unhideWhenUsed="0"/>
-    <w:lsdException w:name="Medium List 1 Accent 6" w:semiHidden="0" w:uiPriority="65" w:unhideWhenUsed="0"/>
-    <w:lsdException w:name="Medium List 2 Accent 6" w:semiHidden="0" w:uiPriority="66" w:unhideWhenUsed="0"/>
-    <w:lsdException w:name="Medium Grid 1 Accent 6" w:semiHidden="0" w:uiPriority="67" w:unhideWhenUsed="0"/>
-    <w:lsdException w:name="Medium Grid 2 Accent 6" w:semiHidden="0" w:uiPriority="68" w:unhideWhenUsed="0"/>
-    <w:lsdException w:name="Medium Grid 3 Accent 6" w:semiHidden="0" w:uiPriority="69" w:unhideWhenUsed="0"/>
-    <w:lsdException w:name="Dark List Accent 6" w:semiHidden="0" w:uiPriority="70" w:unhideWhenUsed="0"/>
-    <w:lsdException w:name="Colorful Shading Accent 6" w:semiHidden="0" w:uiPriority="71" w:unhideWhenUsed="0"/>
-    <w:lsdException w:name="Colorful List Accent 6" w:semiHidden="0" w:uiPriority="72" w:unhideWhenUsed="0"/>
-    <w:lsdException w:name="Colorful Grid Accent 6" w:semiHidden="0" w:uiPriority="73" w:unhideWhenUsed="0"/>
-    <w:lsdException w:name="Subtle Emphasis" w:semiHidden="0" w:uiPriority="19" w:unhideWhenUsed="0" w:qFormat="1"/>
-    <w:lsdException w:name="Intense Emphasis" w:semiHidden="0" w:uiPriority="21" w:unhideWhenUsed="0" w:qFormat="1"/>
-    <w:lsdException w:name="Subtle Reference" w:semiHidden="0" w:uiPriority="31" w:unhideWhenUsed="0" w:qFormat="1"/>
-    <w:lsdException w:name="Intense Reference" w:semiHidden="0" w:uiPriority="32" w:unhideWhenUsed="0" w:qFormat="1"/>
-    <w:lsdException w:name="Book Title" w:semiHidden="0" w:uiPriority="33" w:unhideWhenUsed="0" w:qFormat="1"/>
-    <w:lsdException w:name="Bibliography" w:uiPriority="37"/>
-    <w:lsdException w:name="TOC Heading" w:uiPriority="39" w:qFormat="1"/>
-  </w:latentStyles>
-  <w:style w:type="paragraph" w:default="1" w:styleId="Normal">
-    <w:name w:val="Normal"/>
-    <w:qFormat/>
-    <w:rsid w:val="00A35E42"/>
-    <w:rPr>
-      <w:rFonts w:ascii="Arial" w:hAnsi="Arial"/>
-      <w:sz w:val="22"/>
-      <w:szCs w:val="24"/>
-    </w:rPr>
-  </w:style>
-  <w:style w:type="paragraph" w:styleId="Heading1">
-    <w:name w:val="heading 1"/>
-    <w:basedOn w:val="Normal"/>
-    <w:next w:val="Normal"/>
-    <w:qFormat/>
-    <w:rsid w:val="00497A86"/>
-    <w:pPr>
-      <w:keepNext/>
-      <w:spacing w:before="240" w:after="60"/>
-      <w:outlineLvl w:val="0"/>
-    </w:pPr>
-    <w:rPr>
-      <w:rFonts w:cs="Arial"/>
-      <w:b/>
-      <w:bCs/>
-      <w:kern w:val="32"/>
-      <w:sz w:val="32"/>
-      <w:szCs w:val="32"/>
-    </w:rPr>
-  </w:style>
-  <w:style w:type="paragraph" w:styleId="Heading2">
-    <w:name w:val="heading 2"/>
-    <w:basedOn w:val="Normal"/>
-    <w:next w:val="Normal"/>
-    <w:qFormat/>
-    <w:rsid w:val="007407A2"/>
-    <w:pPr>
-      <w:keepNext/>
-      <w:spacing w:before="240" w:after="60"/>
-      <w:outlineLvl w:val="1"/>
-    </w:pPr>
-    <w:rPr>
-      <w:rFonts w:cs="Arial"/>
-      <w:b/>
-      <w:bCs/>
-      <w:iCs/>
-      <w:sz w:val="28"/>
-      <w:szCs w:val="28"/>
-    </w:rPr>
-  </w:style>
-  <w:style w:type="character" w:default="1" w:styleId="DefaultParagraphFont">
-    <w:name w:val="Default Paragraph Font"/>
-    <w:uiPriority w:val="1"/>
-    <w:semiHidden/>
-    <w:unhideWhenUsed/>
-  </w:style>
-  <w:style w:type="table" w:default="1" w:styleId="TableNormal">
-    <w:name w:val="Normal Table"/>
-    <w:uiPriority w:val="99"/>
-    <w:semiHidden/>
-    <w:unhideWhenUsed/>
     <w:tblPr>
       <w:tblInd w:w="0" w:type="dxa"/>
       <w:tblCellMar>

</xml_diff>